<commit_message>
Aggiunti i file delle relazioni dei tre progetti
</commit_message>
<xml_diff>
--- a/Assignment 2/Report Assignment 2.docx
+++ b/Assignment 2/Report Assignment 2.docx
@@ -48,14 +48,15 @@
         <w:pStyle w:val="Titolo"/>
         <w:rPr>
           <w:rStyle w:val="Titolo1Carattere"/>
-          <w:color w:val="auto"/>
           <w:sz w:val="48"/>
           <w:szCs w:val="48"/>
         </w:rPr>
       </w:pPr>
       <w:r>
         <w:rPr>
-          <w:noProof/>
+          <w:rStyle w:val="Titolo1Carattere"/>
+          <w:sz w:val="48"/>
+          <w:szCs w:val="48"/>
         </w:rPr>
         <w:drawing>
           <wp:anchor distT="0" distB="0" distL="114300" distR="114300" simplePos="0" relativeHeight="251658240" behindDoc="0" locked="0" layoutInCell="1" allowOverlap="1" wp14:anchorId="650B0E97" wp14:editId="047C3882">
@@ -117,7 +118,6 @@
       <w:r>
         <w:rPr>
           <w:rStyle w:val="Titolo1Carattere"/>
-          <w:color w:val="auto"/>
           <w:sz w:val="48"/>
           <w:szCs w:val="48"/>
         </w:rPr>
@@ -140,6 +140,7 @@
         <w:t xml:space="preserve"> per ogni servizio che mette a disposizione e la associa, con la chiamata della funzione </w:t>
       </w:r>
       <w:proofErr w:type="spellStart"/>
+      <w:proofErr w:type="gramStart"/>
       <w:r>
         <w:rPr>
           <w:i/>
@@ -153,12 +154,21 @@
           <w:i/>
           <w:iCs/>
         </w:rPr>
-        <w:t>(),</w:t>
+        <w:t>(</w:t>
+      </w:r>
+      <w:proofErr w:type="gramEnd"/>
+      <w:r>
+        <w:rPr>
+          <w:i/>
+          <w:iCs/>
+        </w:rPr>
+        <w:t>),</w:t>
       </w:r>
       <w:r>
         <w:t xml:space="preserve"> con la porta pubblica associata al servizio. A questo punto, se il servizio è TCP, viene invocata la funzione </w:t>
       </w:r>
       <w:proofErr w:type="spellStart"/>
+      <w:proofErr w:type="gramStart"/>
       <w:r>
         <w:rPr>
           <w:i/>
@@ -172,165 +182,200 @@
           <w:i/>
           <w:iCs/>
         </w:rPr>
+        <w:t>(</w:t>
+      </w:r>
+      <w:proofErr w:type="gramEnd"/>
+      <w:r>
+        <w:rPr>
+          <w:i/>
+          <w:iCs/>
+        </w:rPr>
+        <w:t>)</w:t>
+      </w:r>
+      <w:r>
+        <w:t xml:space="preserve"> che mette in ascolto la </w:t>
+      </w:r>
+      <w:proofErr w:type="spellStart"/>
+      <w:r>
+        <w:t>socket</w:t>
+      </w:r>
+      <w:proofErr w:type="spellEnd"/>
+      <w:r>
+        <w:t xml:space="preserve"> creata di eventuali richieste di connessione.</w:t>
+      </w:r>
+    </w:p>
+    <w:p>
+      <w:pPr>
+        <w:spacing w:after="0" w:line="240" w:lineRule="auto"/>
+      </w:pPr>
+      <w:r>
+        <w:t> </w:t>
+      </w:r>
+    </w:p>
+    <w:p>
+      <w:pPr>
+        <w:spacing w:after="0" w:line="240" w:lineRule="auto"/>
+      </w:pPr>
+      <w:r>
+        <w:t xml:space="preserve">Viene invocata la funzione </w:t>
+      </w:r>
+      <w:proofErr w:type="spellStart"/>
+      <w:proofErr w:type="gramStart"/>
+      <w:r>
+        <w:rPr>
+          <w:i/>
+          <w:iCs/>
+        </w:rPr>
+        <w:t>select</w:t>
+      </w:r>
+      <w:proofErr w:type="spellEnd"/>
+      <w:r>
+        <w:rPr>
+          <w:i/>
+          <w:iCs/>
+        </w:rPr>
+        <w:t>(</w:t>
+      </w:r>
+      <w:proofErr w:type="gramEnd"/>
+      <w:r>
+        <w:rPr>
+          <w:i/>
+          <w:iCs/>
+        </w:rPr>
+        <w:t>)</w:t>
+      </w:r>
+      <w:r>
+        <w:t xml:space="preserve"> che permette di monitorare più </w:t>
+      </w:r>
+      <w:proofErr w:type="spellStart"/>
+      <w:r>
+        <w:t>socket</w:t>
+      </w:r>
+      <w:proofErr w:type="spellEnd"/>
+      <w:r>
+        <w:t xml:space="preserve"> contemporaneamente in attesa che queste vengano contattate da client per delle richieste.</w:t>
+      </w:r>
+    </w:p>
+    <w:p>
+      <w:pPr>
+        <w:spacing w:after="0" w:line="240" w:lineRule="auto"/>
+      </w:pPr>
+      <w:r>
+        <w:t> </w:t>
+      </w:r>
+    </w:p>
+    <w:p>
+      <w:pPr>
+        <w:spacing w:after="0" w:line="240" w:lineRule="auto"/>
+      </w:pPr>
+      <w:r>
+        <w:t xml:space="preserve">Una volta giunta una nuova richiesta, se la connessione è TCP viene invocata la </w:t>
+      </w:r>
+      <w:proofErr w:type="spellStart"/>
+      <w:proofErr w:type="gramStart"/>
+      <w:r>
+        <w:rPr>
+          <w:i/>
+          <w:iCs/>
+        </w:rPr>
+        <w:t>accept</w:t>
+      </w:r>
+      <w:proofErr w:type="spellEnd"/>
+      <w:r>
+        <w:rPr>
+          <w:i/>
+          <w:iCs/>
+        </w:rPr>
+        <w:t>(</w:t>
+      </w:r>
+      <w:proofErr w:type="gramEnd"/>
+      <w:r>
+        <w:rPr>
+          <w:i/>
+          <w:iCs/>
+        </w:rPr>
+        <w:t>)</w:t>
+      </w:r>
+      <w:r>
+        <w:t xml:space="preserve"> che apre una </w:t>
+      </w:r>
+      <w:proofErr w:type="spellStart"/>
+      <w:r>
+        <w:t>socket</w:t>
+      </w:r>
+      <w:proofErr w:type="spellEnd"/>
+      <w:r>
+        <w:t xml:space="preserve"> di connessione con il client richiedente.</w:t>
+      </w:r>
+    </w:p>
+    <w:p>
+      <w:pPr>
+        <w:spacing w:after="0" w:line="240" w:lineRule="auto"/>
+      </w:pPr>
+      <w:r>
+        <w:t> </w:t>
+      </w:r>
+    </w:p>
+    <w:p>
+      <w:pPr>
+        <w:spacing w:after="0" w:line="240" w:lineRule="auto"/>
+      </w:pPr>
+      <w:r>
+        <w:t xml:space="preserve">Viene effettuata una </w:t>
+      </w:r>
+      <w:proofErr w:type="spellStart"/>
+      <w:proofErr w:type="gramStart"/>
+      <w:r>
+        <w:rPr>
+          <w:i/>
+          <w:iCs/>
+        </w:rPr>
+        <w:t>fork</w:t>
+      </w:r>
+      <w:proofErr w:type="spellEnd"/>
+      <w:r>
+        <w:rPr>
+          <w:i/>
+          <w:iCs/>
+        </w:rPr>
+        <w:t>(</w:t>
+      </w:r>
+      <w:proofErr w:type="gramEnd"/>
+      <w:r>
+        <w:rPr>
+          <w:i/>
+          <w:iCs/>
+        </w:rPr>
+        <w:t>)</w:t>
+      </w:r>
+      <w:r>
+        <w:t xml:space="preserve">, cioè viene copiata l’immagine del processo del superserver in un nuovo processo, chiamato processo figlio, che viene poi opportunamente sostituito con l’eseguibile del server richiesto per il servizio, attraverso la funzione </w:t>
+      </w:r>
+      <w:proofErr w:type="spellStart"/>
+      <w:r>
+        <w:rPr>
+          <w:i/>
+          <w:iCs/>
+        </w:rPr>
+        <w:t>execle</w:t>
+      </w:r>
+      <w:proofErr w:type="spellEnd"/>
+      <w:r>
+        <w:rPr>
+          <w:i/>
+          <w:iCs/>
+        </w:rPr>
         <w:t>()</w:t>
       </w:r>
       <w:r>
-        <w:t xml:space="preserve"> che mette in ascolto la </w:t>
-      </w:r>
-      <w:proofErr w:type="spellStart"/>
-      <w:r>
-        <w:t>socket</w:t>
-      </w:r>
-      <w:proofErr w:type="spellEnd"/>
-      <w:r>
-        <w:t xml:space="preserve"> creata di eventuali richieste di connessione.</w:t>
-      </w:r>
-    </w:p>
-    <w:p>
-      <w:pPr>
-        <w:spacing w:after="0" w:line="240" w:lineRule="auto"/>
-      </w:pPr>
-      <w:r>
-        <w:t> </w:t>
-      </w:r>
-    </w:p>
-    <w:p>
-      <w:pPr>
-        <w:spacing w:after="0" w:line="240" w:lineRule="auto"/>
-      </w:pPr>
-      <w:r>
-        <w:t xml:space="preserve">Viene invocata la funzione </w:t>
-      </w:r>
-      <w:proofErr w:type="spellStart"/>
-      <w:r>
-        <w:rPr>
-          <w:i/>
-          <w:iCs/>
-        </w:rPr>
+        <w:t xml:space="preserve">. Il processo padre, nonché il superserver, torna in ascolto di nuove richieste sulla </w:t>
+      </w:r>
+      <w:proofErr w:type="spellStart"/>
+      <w:r>
         <w:t>select</w:t>
       </w:r>
       <w:proofErr w:type="spellEnd"/>
       <w:r>
-        <w:rPr>
-          <w:i/>
-          <w:iCs/>
-        </w:rPr>
-        <w:t>()</w:t>
-      </w:r>
-      <w:r>
-        <w:t xml:space="preserve"> che permette di monitorare più </w:t>
-      </w:r>
-      <w:proofErr w:type="spellStart"/>
-      <w:r>
-        <w:t>socket</w:t>
-      </w:r>
-      <w:proofErr w:type="spellEnd"/>
-      <w:r>
-        <w:t xml:space="preserve"> contemporaneamente in attesa che queste vengano contattate da client per delle richieste.</w:t>
-      </w:r>
-    </w:p>
-    <w:p>
-      <w:pPr>
-        <w:spacing w:after="0" w:line="240" w:lineRule="auto"/>
-      </w:pPr>
-      <w:r>
-        <w:t> </w:t>
-      </w:r>
-    </w:p>
-    <w:p>
-      <w:pPr>
-        <w:spacing w:after="0" w:line="240" w:lineRule="auto"/>
-      </w:pPr>
-      <w:r>
-        <w:t xml:space="preserve">Una volta giunta una nuova richiesta, se la connessione è TCP viene invocata la </w:t>
-      </w:r>
-      <w:proofErr w:type="spellStart"/>
-      <w:r>
-        <w:rPr>
-          <w:i/>
-          <w:iCs/>
-        </w:rPr>
-        <w:t>accept</w:t>
-      </w:r>
-      <w:proofErr w:type="spellEnd"/>
-      <w:r>
-        <w:rPr>
-          <w:i/>
-          <w:iCs/>
-        </w:rPr>
-        <w:t>()</w:t>
-      </w:r>
-      <w:r>
-        <w:t xml:space="preserve"> che apre una </w:t>
-      </w:r>
-      <w:proofErr w:type="spellStart"/>
-      <w:r>
-        <w:t>socket</w:t>
-      </w:r>
-      <w:proofErr w:type="spellEnd"/>
-      <w:r>
-        <w:t xml:space="preserve"> di connessione con il client richiedente.</w:t>
-      </w:r>
-    </w:p>
-    <w:p>
-      <w:pPr>
-        <w:spacing w:after="0" w:line="240" w:lineRule="auto"/>
-      </w:pPr>
-      <w:r>
-        <w:t> </w:t>
-      </w:r>
-    </w:p>
-    <w:p>
-      <w:pPr>
-        <w:spacing w:after="0" w:line="240" w:lineRule="auto"/>
-      </w:pPr>
-      <w:r>
-        <w:t xml:space="preserve">Viene effettuata una </w:t>
-      </w:r>
-      <w:proofErr w:type="spellStart"/>
-      <w:r>
-        <w:rPr>
-          <w:i/>
-          <w:iCs/>
-        </w:rPr>
-        <w:t>fork</w:t>
-      </w:r>
-      <w:proofErr w:type="spellEnd"/>
-      <w:r>
-        <w:rPr>
-          <w:i/>
-          <w:iCs/>
-        </w:rPr>
-        <w:t>()</w:t>
-      </w:r>
-      <w:r>
-        <w:t xml:space="preserve">, cioè viene copiata l’immagine del processo del superserver in un nuovo processo, chiamato processo figlio, che viene poi opportunamente sostituito con l’eseguibile del server richiesto per il servizio, attraverso la funzione </w:t>
-      </w:r>
-      <w:proofErr w:type="spellStart"/>
-      <w:r>
-        <w:rPr>
-          <w:i/>
-          <w:iCs/>
-        </w:rPr>
-        <w:t>execle</w:t>
-      </w:r>
-      <w:proofErr w:type="spellEnd"/>
-      <w:r>
-        <w:rPr>
-          <w:i/>
-          <w:iCs/>
-        </w:rPr>
-        <w:t>()</w:t>
-      </w:r>
-      <w:r>
-        <w:t xml:space="preserve">. Il processo padre, nonché il superserver, torna in ascolto di nuove richieste sulla </w:t>
-      </w:r>
-      <w:proofErr w:type="spellStart"/>
-      <w:r>
-        <w:t>select</w:t>
-      </w:r>
-      <w:proofErr w:type="spellEnd"/>
-      <w:r>
         <w:t>.</w:t>
       </w:r>
     </w:p>
@@ -338,23 +383,33 @@
       <w:pPr>
         <w:spacing w:after="0" w:line="240" w:lineRule="auto"/>
       </w:pPr>
+    </w:p>
+    <w:p>
+      <w:pPr>
+        <w:pStyle w:val="Titolo"/>
+        <w:rPr>
+          <w:rStyle w:val="Titolo1Carattere"/>
+          <w:sz w:val="48"/>
+          <w:szCs w:val="48"/>
+        </w:rPr>
+      </w:pPr>
+      <w:r>
+        <w:rPr>
+          <w:rStyle w:val="Titolo1Carattere"/>
+          <w:sz w:val="48"/>
+          <w:szCs w:val="48"/>
+        </w:rPr>
+        <w:t>TA</w:t>
+      </w:r>
       <w:bookmarkStart w:id="0" w:name="_GoBack"/>
       <w:bookmarkEnd w:id="0"/>
-    </w:p>
-    <w:p>
-      <w:pPr>
-        <w:pStyle w:val="Titolo"/>
-        <w:rPr>
+      <w:r>
+        <w:rPr>
+          <w:rStyle w:val="Titolo1Carattere"/>
           <w:sz w:val="48"/>
           <w:szCs w:val="48"/>
         </w:rPr>
-      </w:pPr>
-      <w:r>
-        <w:rPr>
-          <w:sz w:val="48"/>
-          <w:szCs w:val="48"/>
-        </w:rPr>
-        <w:t>TASK 2</w:t>
+        <w:t>SK 2</w:t>
       </w:r>
     </w:p>
     <w:p>
@@ -636,6 +691,7 @@
         <w:t xml:space="preserve">Viene invocata la funzione </w:t>
       </w:r>
       <w:proofErr w:type="spellStart"/>
+      <w:proofErr w:type="gramStart"/>
       <w:r>
         <w:rPr>
           <w:b/>
@@ -653,7 +709,17 @@
           <w:i/>
           <w:iCs/>
         </w:rPr>
-        <w:t>()</w:t>
+        <w:t>(</w:t>
+      </w:r>
+      <w:proofErr w:type="gramEnd"/>
+      <w:r>
+        <w:rPr>
+          <w:b/>
+          <w:bCs/>
+          <w:i/>
+          <w:iCs/>
+        </w:rPr>
+        <w:t>)</w:t>
       </w:r>
     </w:p>
     <w:p>
@@ -756,6 +822,7 @@
         <w:t xml:space="preserve">Viene chiamata la funzione </w:t>
       </w:r>
       <w:proofErr w:type="spellStart"/>
+      <w:proofErr w:type="gramStart"/>
       <w:r>
         <w:rPr>
           <w:b/>
@@ -773,7 +840,17 @@
           <w:i/>
           <w:iCs/>
         </w:rPr>
-        <w:t>()</w:t>
+        <w:t>(</w:t>
+      </w:r>
+      <w:proofErr w:type="gramEnd"/>
+      <w:r>
+        <w:rPr>
+          <w:b/>
+          <w:bCs/>
+          <w:i/>
+          <w:iCs/>
+        </w:rPr>
+        <w:t>)</w:t>
       </w:r>
       <w:r>
         <w:t xml:space="preserve"> che associa alla nuova </w:t>
@@ -809,6 +886,7 @@
         <w:t xml:space="preserve"> generata è di tipo TCP, allora viene invocata anche la funzione </w:t>
       </w:r>
       <w:proofErr w:type="spellStart"/>
+      <w:proofErr w:type="gramStart"/>
       <w:r>
         <w:rPr>
           <w:b/>
@@ -826,33 +904,9 @@
           <w:i/>
           <w:iCs/>
         </w:rPr>
-        <w:t>()</w:t>
-      </w:r>
-      <w:r>
-        <w:t xml:space="preserve">, che permette di mettere una certa </w:t>
-      </w:r>
-      <w:proofErr w:type="spellStart"/>
-      <w:r>
-        <w:t>socket</w:t>
-      </w:r>
-      <w:proofErr w:type="spellEnd"/>
-      <w:r>
-        <w:t xml:space="preserve"> in ascolto di richieste, se invece è di tipo UDP non viene chiamato nulla.</w:t>
-      </w:r>
-    </w:p>
-    <w:p>
-      <w:pPr>
-        <w:spacing w:after="0" w:line="240" w:lineRule="auto"/>
-      </w:pPr>
-    </w:p>
-    <w:p>
-      <w:pPr>
-        <w:spacing w:after="0" w:line="240" w:lineRule="auto"/>
-      </w:pPr>
-      <w:r>
-        <w:t xml:space="preserve">Per gestire la chiusura dei processi figli del superserver, viene impostata la procedura </w:t>
-      </w:r>
-      <w:proofErr w:type="spellStart"/>
+        <w:t>(</w:t>
+      </w:r>
+      <w:proofErr w:type="gramEnd"/>
       <w:r>
         <w:rPr>
           <w:b/>
@@ -860,9 +914,33 @@
           <w:i/>
           <w:iCs/>
         </w:rPr>
-        <w:t>handle_signal</w:t>
-      </w:r>
-      <w:proofErr w:type="spellEnd"/>
+        <w:t>)</w:t>
+      </w:r>
+      <w:r>
+        <w:t xml:space="preserve">, che permette di mettere una certa </w:t>
+      </w:r>
+      <w:proofErr w:type="spellStart"/>
+      <w:r>
+        <w:t>socket</w:t>
+      </w:r>
+      <w:proofErr w:type="spellEnd"/>
+      <w:r>
+        <w:t xml:space="preserve"> in ascolto di richieste, se invece è di tipo UDP non viene chiamato nulla.</w:t>
+      </w:r>
+    </w:p>
+    <w:p>
+      <w:pPr>
+        <w:spacing w:after="0" w:line="240" w:lineRule="auto"/>
+      </w:pPr>
+    </w:p>
+    <w:p>
+      <w:pPr>
+        <w:spacing w:after="0" w:line="240" w:lineRule="auto"/>
+      </w:pPr>
+      <w:r>
+        <w:t xml:space="preserve">Per gestire la chiusura dei processi figli del superserver, viene impostata la procedura </w:t>
+      </w:r>
+      <w:proofErr w:type="spellStart"/>
       <w:r>
         <w:rPr>
           <w:b/>
@@ -870,12 +948,9 @@
           <w:i/>
           <w:iCs/>
         </w:rPr>
-        <w:t>()</w:t>
-      </w:r>
-      <w:r>
-        <w:t xml:space="preserve"> tramite la funzione </w:t>
-      </w:r>
-      <w:proofErr w:type="spellStart"/>
+        <w:t>handle_</w:t>
+      </w:r>
+      <w:proofErr w:type="gramStart"/>
       <w:r>
         <w:rPr>
           <w:b/>
@@ -893,25 +968,9 @@
           <w:i/>
           <w:iCs/>
         </w:rPr>
-        <w:t>()</w:t>
-      </w:r>
-      <w:r>
-        <w:t>.</w:t>
-      </w:r>
-    </w:p>
-    <w:p>
-      <w:pPr>
-        <w:spacing w:after="0" w:line="240" w:lineRule="auto"/>
-      </w:pPr>
-    </w:p>
-    <w:p>
-      <w:pPr>
-        <w:spacing w:after="0" w:line="240" w:lineRule="auto"/>
-      </w:pPr>
-      <w:r>
-        <w:t xml:space="preserve">Il superserver entra in un loop infinito in cui gestisce le richieste dei client sulle sue porte attraverso la funzione </w:t>
-      </w:r>
-      <w:proofErr w:type="spellStart"/>
+        <w:t>(</w:t>
+      </w:r>
+      <w:proofErr w:type="gramEnd"/>
       <w:r>
         <w:rPr>
           <w:b/>
@@ -919,9 +978,12 @@
           <w:i/>
           <w:iCs/>
         </w:rPr>
-        <w:t>select</w:t>
-      </w:r>
-      <w:proofErr w:type="spellEnd"/>
+        <w:t>)</w:t>
+      </w:r>
+      <w:r>
+        <w:t xml:space="preserve"> tramite la funzione </w:t>
+      </w:r>
+      <w:proofErr w:type="spellStart"/>
       <w:r>
         <w:rPr>
           <w:b/>
@@ -929,12 +991,9 @@
           <w:i/>
           <w:iCs/>
         </w:rPr>
-        <w:t>()</w:t>
-      </w:r>
-      <w:r>
-        <w:t xml:space="preserve">. Quando arriva la richiesta per un servizio, per prima cosa si controlla se questo è di tipo TCP, perché in tal caso viene invocata la funzione </w:t>
-      </w:r>
-      <w:proofErr w:type="spellStart"/>
+        <w:t>signal</w:t>
+      </w:r>
+      <w:proofErr w:type="spellEnd"/>
       <w:r>
         <w:rPr>
           <w:b/>
@@ -942,9 +1001,26 @@
           <w:i/>
           <w:iCs/>
         </w:rPr>
-        <w:t>accept</w:t>
-      </w:r>
-      <w:proofErr w:type="spellEnd"/>
+        <w:t>()</w:t>
+      </w:r>
+      <w:r>
+        <w:t>.</w:t>
+      </w:r>
+    </w:p>
+    <w:p>
+      <w:pPr>
+        <w:spacing w:after="0" w:line="240" w:lineRule="auto"/>
+      </w:pPr>
+    </w:p>
+    <w:p>
+      <w:pPr>
+        <w:spacing w:after="0" w:line="240" w:lineRule="auto"/>
+      </w:pPr>
+      <w:r>
+        <w:t xml:space="preserve">Il superserver entra in un loop infinito in cui gestisce le richieste dei client sulle sue porte attraverso la funzione </w:t>
+      </w:r>
+      <w:proofErr w:type="spellStart"/>
+      <w:proofErr w:type="gramStart"/>
       <w:r>
         <w:rPr>
           <w:b/>
@@ -952,33 +1028,9 @@
           <w:i/>
           <w:iCs/>
         </w:rPr>
-        <w:t>()</w:t>
-      </w:r>
-      <w:r>
-        <w:t xml:space="preserve"> che apre una nuova </w:t>
-      </w:r>
-      <w:proofErr w:type="spellStart"/>
-      <w:r>
-        <w:t>socket</w:t>
-      </w:r>
-      <w:proofErr w:type="spellEnd"/>
-      <w:r>
-        <w:t xml:space="preserve"> con il client, sulla quale poi verranno trasmessi i dati.</w:t>
-      </w:r>
-    </w:p>
-    <w:p>
-      <w:pPr>
-        <w:spacing w:after="0" w:line="240" w:lineRule="auto"/>
-      </w:pPr>
-    </w:p>
-    <w:p>
-      <w:pPr>
-        <w:spacing w:after="0" w:line="240" w:lineRule="auto"/>
-      </w:pPr>
-      <w:r>
-        <w:t xml:space="preserve">A questo punto viene invocata la </w:t>
-      </w:r>
-      <w:proofErr w:type="spellStart"/>
+        <w:t>select</w:t>
+      </w:r>
+      <w:proofErr w:type="spellEnd"/>
       <w:r>
         <w:rPr>
           <w:b/>
@@ -986,9 +1038,9 @@
           <w:i/>
           <w:iCs/>
         </w:rPr>
-        <w:t>fork</w:t>
-      </w:r>
-      <w:proofErr w:type="spellEnd"/>
+        <w:t>(</w:t>
+      </w:r>
+      <w:proofErr w:type="gramEnd"/>
       <w:r>
         <w:rPr>
           <w:b/>
@@ -996,7 +1048,96 @@
           <w:i/>
           <w:iCs/>
         </w:rPr>
-        <w:t>()</w:t>
+        <w:t>)</w:t>
+      </w:r>
+      <w:r>
+        <w:t xml:space="preserve">. Quando arriva la richiesta per un servizio, per prima cosa si controlla se questo è di tipo TCP, perché in tal caso viene invocata la funzione </w:t>
+      </w:r>
+      <w:proofErr w:type="spellStart"/>
+      <w:proofErr w:type="gramStart"/>
+      <w:r>
+        <w:rPr>
+          <w:b/>
+          <w:bCs/>
+          <w:i/>
+          <w:iCs/>
+        </w:rPr>
+        <w:t>accept</w:t>
+      </w:r>
+      <w:proofErr w:type="spellEnd"/>
+      <w:r>
+        <w:rPr>
+          <w:b/>
+          <w:bCs/>
+          <w:i/>
+          <w:iCs/>
+        </w:rPr>
+        <w:t>(</w:t>
+      </w:r>
+      <w:proofErr w:type="gramEnd"/>
+      <w:r>
+        <w:rPr>
+          <w:b/>
+          <w:bCs/>
+          <w:i/>
+          <w:iCs/>
+        </w:rPr>
+        <w:t>)</w:t>
+      </w:r>
+      <w:r>
+        <w:t xml:space="preserve"> che apre una nuova </w:t>
+      </w:r>
+      <w:proofErr w:type="spellStart"/>
+      <w:r>
+        <w:t>socket</w:t>
+      </w:r>
+      <w:proofErr w:type="spellEnd"/>
+      <w:r>
+        <w:t xml:space="preserve"> con il client, sulla quale poi verranno trasmessi i dati.</w:t>
+      </w:r>
+    </w:p>
+    <w:p>
+      <w:pPr>
+        <w:spacing w:after="0" w:line="240" w:lineRule="auto"/>
+      </w:pPr>
+    </w:p>
+    <w:p>
+      <w:pPr>
+        <w:spacing w:after="0" w:line="240" w:lineRule="auto"/>
+      </w:pPr>
+      <w:r>
+        <w:t xml:space="preserve">A questo punto viene invocata la </w:t>
+      </w:r>
+      <w:proofErr w:type="spellStart"/>
+      <w:proofErr w:type="gramStart"/>
+      <w:r>
+        <w:rPr>
+          <w:b/>
+          <w:bCs/>
+          <w:i/>
+          <w:iCs/>
+        </w:rPr>
+        <w:t>fork</w:t>
+      </w:r>
+      <w:proofErr w:type="spellEnd"/>
+      <w:r>
+        <w:rPr>
+          <w:b/>
+          <w:bCs/>
+          <w:i/>
+          <w:iCs/>
+        </w:rPr>
+        <w:t>(</w:t>
+      </w:r>
+      <w:proofErr w:type="gramEnd"/>
+      <w:r>
+        <w:rPr>
+          <w:b/>
+          <w:bCs/>
+          <w:i/>
+          <w:iCs/>
+        </w:rPr>
+        <w:t>)</w:t>
       </w:r>
       <w:r>
         <w:t xml:space="preserve"> che crea un processo figlio con la stessa immagine di quello corrente. A questo processo figlio verranno chiusi i file </w:t>
@@ -1076,15 +1217,31 @@
           <w:i/>
           <w:iCs/>
         </w:rPr>
-        <w:t>handle_signal</w:t>
-      </w:r>
-      <w:proofErr w:type="spellEnd"/>
-      <w:r>
-        <w:rPr>
-          <w:i/>
-          <w:iCs/>
-        </w:rPr>
-        <w:t>()</w:t>
+        <w:t>handle_</w:t>
+      </w:r>
+      <w:proofErr w:type="gramStart"/>
+      <w:r>
+        <w:rPr>
+          <w:i/>
+          <w:iCs/>
+        </w:rPr>
+        <w:t>signal</w:t>
+      </w:r>
+      <w:proofErr w:type="spellEnd"/>
+      <w:r>
+        <w:rPr>
+          <w:i/>
+          <w:iCs/>
+        </w:rPr>
+        <w:t>(</w:t>
+      </w:r>
+      <w:proofErr w:type="gramEnd"/>
+      <w:r>
+        <w:rPr>
+          <w:i/>
+          <w:iCs/>
+        </w:rPr>
+        <w:t>)</w:t>
       </w:r>
       <w:r>
         <w:t xml:space="preserve"> che controlla che il segnale arrivato sia effettivamente un SIGCHLD. Se il processo terminato era un servizio di tipo </w:t>
@@ -1122,6 +1279,7 @@
         <w:t xml:space="preserve"> per permette alla </w:t>
       </w:r>
       <w:proofErr w:type="spellStart"/>
+      <w:proofErr w:type="gramStart"/>
       <w:r>
         <w:rPr>
           <w:i/>
@@ -1135,7 +1293,15 @@
           <w:i/>
           <w:iCs/>
         </w:rPr>
-        <w:t xml:space="preserve">() </w:t>
+        <w:t>(</w:t>
+      </w:r>
+      <w:proofErr w:type="gramEnd"/>
+      <w:r>
+        <w:rPr>
+          <w:i/>
+          <w:iCs/>
+        </w:rPr>
+        <w:t xml:space="preserve">) </w:t>
       </w:r>
       <w:r>
         <w:t>di controllarla per nuove richieste di connessione.</w:t>
@@ -1293,6 +1459,7 @@
         <w:tab/>
       </w:r>
       <w:proofErr w:type="spellStart"/>
+      <w:proofErr w:type="gramStart"/>
       <w:r>
         <w:rPr>
           <w:rFonts w:ascii="Courier New" w:hAnsi="Courier New" w:cs="Courier New"/>
@@ -1303,6 +1470,7 @@
         <w:t>superserver.o</w:t>
       </w:r>
       <w:proofErr w:type="spellEnd"/>
+      <w:proofErr w:type="gramEnd"/>
     </w:p>
     <w:p>
       <w:pPr>
@@ -1351,6 +1519,7 @@
         <w:t xml:space="preserve"> ${CFLAGS} -o superserver.exe </w:t>
       </w:r>
       <w:proofErr w:type="spellStart"/>
+      <w:proofErr w:type="gramStart"/>
       <w:r>
         <w:rPr>
           <w:rFonts w:ascii="Courier New" w:hAnsi="Courier New" w:cs="Courier New"/>
@@ -1361,6 +1530,7 @@
         <w:t>superserver.o</w:t>
       </w:r>
       <w:proofErr w:type="spellEnd"/>
+      <w:proofErr w:type="gramEnd"/>
     </w:p>
     <w:p>
       <w:pPr>
@@ -1398,6 +1568,7 @@
         </w:rPr>
       </w:pPr>
       <w:proofErr w:type="spellStart"/>
+      <w:proofErr w:type="gramStart"/>
       <w:r>
         <w:rPr>
           <w:rFonts w:ascii="Courier New" w:hAnsi="Courier New" w:cs="Courier New"/>
@@ -1408,6 +1579,7 @@
         <w:t>superserver.o</w:t>
       </w:r>
       <w:proofErr w:type="spellEnd"/>
+      <w:proofErr w:type="gramEnd"/>
       <w:r>
         <w:rPr>
           <w:rFonts w:ascii="Courier New" w:hAnsi="Courier New" w:cs="Courier New"/>
@@ -1531,6 +1703,7 @@
           <w:szCs w:val="19"/>
         </w:rPr>
       </w:pPr>
+      <w:proofErr w:type="gramStart"/>
       <w:r>
         <w:rPr>
           <w:rFonts w:ascii="Courier New" w:hAnsi="Courier New" w:cs="Courier New"/>
@@ -1549,6 +1722,7 @@
         </w:rPr>
         <w:t xml:space="preserve">:   </w:t>
       </w:r>
+      <w:proofErr w:type="gramEnd"/>
       <w:r>
         <w:rPr>
           <w:rFonts w:ascii="Courier New" w:hAnsi="Courier New" w:cs="Courier New"/>
@@ -1682,6 +1856,7 @@
         </w:rPr>
       </w:pPr>
       <w:proofErr w:type="spellStart"/>
+      <w:proofErr w:type="gramStart"/>
       <w:r>
         <w:rPr>
           <w:rFonts w:ascii="Courier New" w:hAnsi="Courier New" w:cs="Courier New"/>
@@ -1721,6 +1896,7 @@
         <w:t>udpClient.c</w:t>
       </w:r>
       <w:proofErr w:type="spellEnd"/>
+      <w:proofErr w:type="gramEnd"/>
     </w:p>
     <w:p>
       <w:pPr>
@@ -2384,6 +2560,7 @@
           <w:szCs w:val="19"/>
         </w:rPr>
       </w:pPr>
+      <w:proofErr w:type="gramStart"/>
       <w:r>
         <w:rPr>
           <w:rFonts w:ascii="Courier New" w:hAnsi="Courier New" w:cs="Courier New"/>
@@ -2402,6 +2579,7 @@
         </w:rPr>
         <w:t xml:space="preserve">:   </w:t>
       </w:r>
+      <w:proofErr w:type="gramEnd"/>
       <w:r>
         <w:rPr>
           <w:rFonts w:ascii="Courier New" w:hAnsi="Courier New" w:cs="Courier New"/>
@@ -2668,6 +2846,7 @@
           <w:szCs w:val="19"/>
         </w:rPr>
       </w:pPr>
+      <w:proofErr w:type="gramStart"/>
       <w:r>
         <w:rPr>
           <w:rFonts w:ascii="Courier New" w:hAnsi="Courier New" w:cs="Courier New"/>
@@ -2677,6 +2856,7 @@
         </w:rPr>
         <w:t>.PHONY</w:t>
       </w:r>
+      <w:proofErr w:type="gramEnd"/>
       <w:r>
         <w:rPr>
           <w:rFonts w:ascii="Courier New" w:hAnsi="Courier New" w:cs="Courier New"/>
@@ -2808,7 +2988,17 @@
           <w:sz w:val="19"/>
           <w:szCs w:val="19"/>
         </w:rPr>
-        <w:t xml:space="preserve"> -f *.</w:t>
+        <w:t xml:space="preserve"> -f </w:t>
+      </w:r>
+      <w:proofErr w:type="gramStart"/>
+      <w:r>
+        <w:rPr>
+          <w:rFonts w:ascii="Courier New" w:hAnsi="Courier New" w:cs="Courier New"/>
+          <w:color w:val="000000"/>
+          <w:sz w:val="19"/>
+          <w:szCs w:val="19"/>
+        </w:rPr>
+        <w:t>*.</w:t>
       </w:r>
       <w:proofErr w:type="spellStart"/>
       <w:r>
@@ -2828,7 +3018,17 @@
           <w:sz w:val="19"/>
           <w:szCs w:val="19"/>
         </w:rPr>
-        <w:t xml:space="preserve">  *.o</w:t>
+        <w:t xml:space="preserve">  *</w:t>
+      </w:r>
+      <w:proofErr w:type="gramEnd"/>
+      <w:r>
+        <w:rPr>
+          <w:rFonts w:ascii="Courier New" w:hAnsi="Courier New" w:cs="Courier New"/>
+          <w:color w:val="000000"/>
+          <w:sz w:val="19"/>
+          <w:szCs w:val="19"/>
+        </w:rPr>
+        <w:t>.o</w:t>
       </w:r>
     </w:p>
     <w:p>
@@ -2979,7 +3179,15 @@
         <w:spacing w:after="0" w:line="240" w:lineRule="auto"/>
       </w:pPr>
       <w:r>
-        <w:t xml:space="preserve">Abbiamo effettuato con il client A la richiesta “Prova Client 1”, ottenendo l’allocazione di un processo server che risponde correttamente al messaggio e rimane in attesa di ulteriori messaggi. E’ stato poi utilizzato un secondo client (B) per effettuare una seconda richiesta, “Prova Client 2”, al quale però il superserver, rispettando i vincoli della </w:t>
+        <w:t xml:space="preserve">Abbiamo effettuato con il client A la richiesta “Prova Client 1”, ottenendo l’allocazione di un processo server che risponde correttamente al messaggio e rimane in attesa di ulteriori messaggi. </w:t>
+      </w:r>
+      <w:proofErr w:type="gramStart"/>
+      <w:r>
+        <w:t>E’</w:t>
+      </w:r>
+      <w:proofErr w:type="gramEnd"/>
+      <w:r>
+        <w:t xml:space="preserve"> stato poi utilizzato un secondo client (B) per effettuare una seconda richiesta, “Prova Client 2”, al quale però il superserver, rispettando i vincoli della </w:t>
       </w:r>
       <w:proofErr w:type="spellStart"/>
       <w:r>
@@ -3145,6 +3353,7 @@
         <w:t xml:space="preserve">Per evidenziare meglio questo fenomeno, è stata inserita una </w:t>
       </w:r>
       <w:proofErr w:type="spellStart"/>
+      <w:proofErr w:type="gramStart"/>
       <w:r>
         <w:rPr>
           <w:i/>
@@ -3158,7 +3367,15 @@
           <w:i/>
           <w:iCs/>
         </w:rPr>
-        <w:t>()</w:t>
+        <w:t>(</w:t>
+      </w:r>
+      <w:proofErr w:type="gramEnd"/>
+      <w:r>
+        <w:rPr>
+          <w:i/>
+          <w:iCs/>
+        </w:rPr>
+        <w:t>)</w:t>
       </w:r>
       <w:r>
         <w:t xml:space="preserve"> al processo padre subito prima di tornare alla </w:t>
@@ -3220,12 +3437,17 @@
         <w:t xml:space="preserve"> sulla connessione e rimuove il servizio dalla lista della </w:t>
       </w:r>
       <w:proofErr w:type="spellStart"/>
+      <w:proofErr w:type="gramStart"/>
       <w:r>
         <w:t>select</w:t>
       </w:r>
       <w:proofErr w:type="spellEnd"/>
       <w:r>
-        <w:t>(). Da questo avvenimento in avanti, il client ha una connessione privilegiata con il TCP Server, con il quale si scambia i messaggi. Se un nuovo client effettua una richiesta di connessione</w:t>
+        <w:t>(</w:t>
+      </w:r>
+      <w:proofErr w:type="gramEnd"/>
+      <w:r>
+        <w:t>). Da questo avvenimento in avanti, il client ha una connessione privilegiata con il TCP Server, con il quale si scambia i messaggi. Se un nuovo client effettua una richiesta di connessione</w:t>
       </w:r>
       <w:r>
         <w:t>, non riceve risposta dal server e il superserver non lo notifica, perché quel servizio lo ha disabilitato.</w:t>
@@ -4550,7 +4772,7 @@
       </w:pPr>
     </w:pPrDefault>
   </w:docDefaults>
-  <w:latentStyles w:defLockedState="0" w:defUIPriority="99" w:defSemiHidden="0" w:defUnhideWhenUsed="0" w:defQFormat="0" w:count="377">
+  <w:latentStyles w:defLockedState="0" w:defUIPriority="99" w:defSemiHidden="0" w:defUnhideWhenUsed="0" w:defQFormat="0" w:count="376">
     <w:lsdException w:name="Normal" w:uiPriority="0" w:qFormat="1"/>
     <w:lsdException w:name="heading 1" w:uiPriority="9" w:qFormat="1"/>
     <w:lsdException w:name="heading 2" w:semiHidden="1" w:uiPriority="9" w:unhideWhenUsed="1" w:qFormat="1"/>
@@ -4927,7 +5149,6 @@
     <w:lsdException w:name="Hashtag" w:semiHidden="1" w:unhideWhenUsed="1"/>
     <w:lsdException w:name="Unresolved Mention" w:semiHidden="1" w:unhideWhenUsed="1"/>
     <w:lsdException w:name="Smart Link" w:semiHidden="1" w:unhideWhenUsed="1"/>
-    <w:lsdException w:name="Smart Link Error" w:semiHidden="1" w:unhideWhenUsed="1"/>
   </w:latentStyles>
   <w:style w:type="paragraph" w:default="1" w:styleId="Normale">
     <w:name w:val="Normal"/>
@@ -4984,6 +5205,7 @@
   <w:style w:type="character" w:default="1" w:styleId="Carpredefinitoparagrafo">
     <w:name w:val="Default Paragraph Font"/>
     <w:uiPriority w:val="1"/>
+    <w:semiHidden/>
     <w:unhideWhenUsed/>
   </w:style>
   <w:style w:type="table" w:default="1" w:styleId="Tabellanormale">

</xml_diff>

<commit_message>
Aggiornamento: lettura della relazione 2 e diagramma del flusso del superserver dell'assignment 2
</commit_message>
<xml_diff>
--- a/Assignment 2/Report Assignment 2.docx
+++ b/Assignment 2/Report Assignment 2.docx
@@ -1,6 +1,6 @@
 
 <file path=word/document.xml><?xml version="1.0" encoding="utf-8"?>
-<w:document xmlns:wpc="http://schemas.microsoft.com/office/word/2010/wordprocessingCanvas" xmlns:cx="http://schemas.microsoft.com/office/drawing/2014/chartex" xmlns:cx1="http://schemas.microsoft.com/office/drawing/2015/9/8/chartex" xmlns:mc="http://schemas.openxmlformats.org/markup-compatibility/2006" xmlns:o="urn:schemas-microsoft-com:office:office" xmlns:r="http://schemas.openxmlformats.org/officeDocument/2006/relationships" xmlns:m="http://schemas.openxmlformats.org/officeDocument/2006/math" xmlns:v="urn:schemas-microsoft-com:vml" xmlns:wp14="http://schemas.microsoft.com/office/word/2010/wordprocessingDrawing" xmlns:wp="http://schemas.openxmlformats.org/drawingml/2006/wordprocessingDrawing" xmlns:w10="urn:schemas-microsoft-com:office:word" xmlns:w="http://schemas.openxmlformats.org/wordprocessingml/2006/main" xmlns:w14="http://schemas.microsoft.com/office/word/2010/wordml" xmlns:w15="http://schemas.microsoft.com/office/word/2012/wordml" xmlns:w16se="http://schemas.microsoft.com/office/word/2015/wordml/symex" xmlns:wpg="http://schemas.microsoft.com/office/word/2010/wordprocessingGroup" xmlns:wpi="http://schemas.microsoft.com/office/word/2010/wordprocessingInk" xmlns:wne="http://schemas.microsoft.com/office/word/2006/wordml" xmlns:wps="http://schemas.microsoft.com/office/word/2010/wordprocessingShape" mc:Ignorable="w14 w15 w16se wp14">
+<w:document xmlns:wpc="http://schemas.microsoft.com/office/word/2010/wordprocessingCanvas" xmlns:cx="http://schemas.microsoft.com/office/drawing/2014/chartex" xmlns:cx1="http://schemas.microsoft.com/office/drawing/2015/9/8/chartex" xmlns:cx2="http://schemas.microsoft.com/office/drawing/2015/10/21/chartex" xmlns:cx3="http://schemas.microsoft.com/office/drawing/2016/5/9/chartex" xmlns:cx4="http://schemas.microsoft.com/office/drawing/2016/5/10/chartex" xmlns:cx5="http://schemas.microsoft.com/office/drawing/2016/5/11/chartex" xmlns:cx6="http://schemas.microsoft.com/office/drawing/2016/5/12/chartex" xmlns:cx7="http://schemas.microsoft.com/office/drawing/2016/5/13/chartex" xmlns:cx8="http://schemas.microsoft.com/office/drawing/2016/5/14/chartex" xmlns:mc="http://schemas.openxmlformats.org/markup-compatibility/2006" xmlns:aink="http://schemas.microsoft.com/office/drawing/2016/ink" xmlns:am3d="http://schemas.microsoft.com/office/drawing/2017/model3d" xmlns:o="urn:schemas-microsoft-com:office:office" xmlns:r="http://schemas.openxmlformats.org/officeDocument/2006/relationships" xmlns:m="http://schemas.openxmlformats.org/officeDocument/2006/math" xmlns:v="urn:schemas-microsoft-com:vml" xmlns:wp14="http://schemas.microsoft.com/office/word/2010/wordprocessingDrawing" xmlns:wp="http://schemas.openxmlformats.org/drawingml/2006/wordprocessingDrawing" xmlns:w10="urn:schemas-microsoft-com:office:word" xmlns:w="http://schemas.openxmlformats.org/wordprocessingml/2006/main" xmlns:w14="http://schemas.microsoft.com/office/word/2010/wordml" xmlns:w15="http://schemas.microsoft.com/office/word/2012/wordml" xmlns:w16cid="http://schemas.microsoft.com/office/word/2016/wordml/cid" xmlns:w16se="http://schemas.microsoft.com/office/word/2015/wordml/symex" xmlns:wpg="http://schemas.microsoft.com/office/word/2010/wordprocessingGroup" xmlns:wpi="http://schemas.microsoft.com/office/word/2010/wordprocessingInk" xmlns:wne="http://schemas.microsoft.com/office/word/2006/wordml" xmlns:wps="http://schemas.microsoft.com/office/word/2010/wordprocessingShape" mc:Ignorable="w14 w15 w16se w16cid wp14">
   <w:body>
     <w:p>
       <w:pPr>
@@ -1205,6 +1205,7 @@
     <w:p>
       <w:pPr>
         <w:pStyle w:val="Titolo"/>
+        <w:spacing w:after="120"/>
         <w:rPr>
           <w:rStyle w:val="Titolo1Carattere"/>
           <w:rFonts w:ascii="Garamond" w:hAnsi="Garamond"/>
@@ -1230,6 +1231,7 @@
     <w:p>
       <w:pPr>
         <w:pStyle w:val="Titolo1"/>
+        <w:spacing w:before="120" w:after="240"/>
         <w:rPr>
           <w:rFonts w:ascii="Garamond" w:hAnsi="Garamond"/>
           <w:color w:val="000000" w:themeColor="text1"/>
@@ -1243,7 +1245,6 @@
         <w:t>Implementazione del Super-Server</w:t>
       </w:r>
     </w:p>
-    <w:p/>
     <w:p>
       <w:pPr>
         <w:spacing w:after="0" w:line="240" w:lineRule="auto"/>
@@ -1258,7 +1259,6 @@
         <w:t xml:space="preserve">Il superserver, per prima cosa, effettua una lettura del file di configurazione </w:t>
       </w:r>
       <w:proofErr w:type="spellStart"/>
-      <w:proofErr w:type="gramStart"/>
       <w:r>
         <w:rPr>
           <w:rFonts w:ascii="Garamond" w:hAnsi="Garamond"/>
@@ -1268,7 +1268,6 @@
         <w:t>inetd.conf</w:t>
       </w:r>
       <w:proofErr w:type="spellEnd"/>
-      <w:proofErr w:type="gramEnd"/>
       <w:r>
         <w:rPr>
           <w:rFonts w:ascii="Garamond" w:hAnsi="Garamond"/>
@@ -2176,49 +2175,11 @@
           <w:rFonts w:ascii="Garamond" w:hAnsi="Garamond"/>
         </w:rPr>
       </w:pPr>
-    </w:p>
-    <w:p>
-      <w:pPr>
-        <w:spacing w:after="0" w:line="240" w:lineRule="auto"/>
-        <w:rPr>
-          <w:rFonts w:ascii="Garamond" w:hAnsi="Garamond"/>
-        </w:rPr>
-      </w:pPr>
-    </w:p>
-    <w:p>
-      <w:pPr>
-        <w:spacing w:after="0" w:line="240" w:lineRule="auto"/>
-        <w:rPr>
-          <w:rFonts w:ascii="Garamond" w:hAnsi="Garamond"/>
-        </w:rPr>
-      </w:pPr>
-    </w:p>
-    <w:p>
-      <w:pPr>
-        <w:spacing w:after="0" w:line="240" w:lineRule="auto"/>
-        <w:rPr>
-          <w:rFonts w:ascii="Garamond" w:hAnsi="Garamond"/>
-        </w:rPr>
-      </w:pPr>
-      <w:r>
-        <w:rPr>
-          <w:rFonts w:ascii="Garamond" w:hAnsi="Garamond"/>
-        </w:rPr>
-        <w:t xml:space="preserve">Il superserver entra in un </w:t>
-      </w:r>
-      <w:proofErr w:type="spellStart"/>
-      <w:r>
-        <w:rPr>
-          <w:rFonts w:ascii="Garamond" w:hAnsi="Garamond"/>
-        </w:rPr>
-        <w:t>loop</w:t>
-      </w:r>
-      <w:proofErr w:type="spellEnd"/>
-      <w:r>
-        <w:rPr>
-          <w:rFonts w:ascii="Garamond" w:hAnsi="Garamond"/>
-        </w:rPr>
-        <w:t xml:space="preserve"> </w:t>
+      <w:r>
+        <w:rPr>
+          <w:rFonts w:ascii="Garamond" w:hAnsi="Garamond"/>
+        </w:rPr>
+        <w:t xml:space="preserve">Il superserver entra in un loop </w:t>
       </w:r>
       <w:r>
         <w:rPr>
@@ -2624,7 +2585,21 @@
         <w:rPr>
           <w:rFonts w:ascii="Garamond" w:hAnsi="Garamond"/>
         </w:rPr>
-        <w:t xml:space="preserve"> fornita alla select,</w:t>
+        <w:t xml:space="preserve"> fornita alla </w:t>
+      </w:r>
+      <w:proofErr w:type="spellStart"/>
+      <w:r>
+        <w:rPr>
+          <w:rFonts w:ascii="Garamond" w:hAnsi="Garamond"/>
+        </w:rPr>
+        <w:t>select</w:t>
+      </w:r>
+      <w:proofErr w:type="spellEnd"/>
+      <w:r>
+        <w:rPr>
+          <w:rFonts w:ascii="Garamond" w:hAnsi="Garamond"/>
+        </w:rPr>
+        <w:t>,</w:t>
       </w:r>
       <w:r>
         <w:rPr>
@@ -2796,8 +2771,6 @@
         </w:rPr>
         <w:t>q</w:t>
       </w:r>
-      <w:bookmarkStart w:id="0" w:name="_GoBack"/>
-      <w:bookmarkEnd w:id="0"/>
       <w:r>
         <w:rPr>
           <w:rFonts w:ascii="Garamond" w:hAnsi="Garamond"/>
@@ -2816,13 +2789,23 @@
         </w:rPr>
         <w:t xml:space="preserve"> alla </w:t>
       </w:r>
+      <w:proofErr w:type="gramStart"/>
       <w:r>
         <w:rPr>
           <w:rFonts w:ascii="Garamond" w:hAnsi="Garamond"/>
           <w:i/>
           <w:iCs/>
         </w:rPr>
-        <w:t xml:space="preserve">select() </w:t>
+        <w:t>select(</w:t>
+      </w:r>
+      <w:proofErr w:type="gramEnd"/>
+      <w:r>
+        <w:rPr>
+          <w:rFonts w:ascii="Garamond" w:hAnsi="Garamond"/>
+          <w:i/>
+          <w:iCs/>
+        </w:rPr>
+        <w:t xml:space="preserve">) </w:t>
       </w:r>
       <w:r>
         <w:rPr>
@@ -2833,47 +2816,24 @@
     </w:p>
     <w:p>
       <w:pPr>
-        <w:spacing w:after="0" w:line="240" w:lineRule="auto"/>
-        <w:rPr>
-          <w:rFonts w:ascii="Garamond" w:hAnsi="Garamond"/>
-        </w:rPr>
-      </w:pPr>
-    </w:p>
-    <w:p>
-      <w:pPr>
-        <w:spacing w:after="0" w:line="240" w:lineRule="auto"/>
-        <w:rPr>
-          <w:rFonts w:ascii="Garamond" w:hAnsi="Garamond"/>
-        </w:rPr>
-      </w:pPr>
-    </w:p>
-    <w:p>
-      <w:pPr>
-        <w:spacing w:after="0" w:line="240" w:lineRule="auto"/>
-        <w:rPr>
-          <w:rFonts w:ascii="Garamond" w:hAnsi="Garamond"/>
-        </w:rPr>
-      </w:pPr>
-    </w:p>
-    <w:p>
-      <w:pPr>
-        <w:spacing w:after="0" w:line="240" w:lineRule="auto"/>
-        <w:rPr>
-          <w:rFonts w:ascii="Garamond" w:hAnsi="Garamond"/>
-        </w:rPr>
-      </w:pPr>
-    </w:p>
-    <w:p>
-      <w:pPr>
-        <w:spacing w:after="0" w:line="240" w:lineRule="auto"/>
-        <w:rPr>
-          <w:rFonts w:ascii="Garamond" w:hAnsi="Garamond"/>
-        </w:rPr>
-      </w:pPr>
+        <w:rPr>
+          <w:rFonts w:ascii="Garamond" w:eastAsiaTheme="majorEastAsia" w:hAnsi="Garamond" w:cstheme="majorBidi"/>
+          <w:color w:val="2F5496" w:themeColor="accent1" w:themeShade="BF"/>
+          <w:sz w:val="32"/>
+          <w:szCs w:val="32"/>
+        </w:rPr>
+      </w:pPr>
+      <w:r>
+        <w:rPr>
+          <w:rFonts w:ascii="Garamond" w:hAnsi="Garamond"/>
+        </w:rPr>
+        <w:br w:type="page"/>
+      </w:r>
     </w:p>
     <w:p>
       <w:pPr>
         <w:pStyle w:val="Titolo1"/>
+        <w:spacing w:after="120"/>
         <w:rPr>
           <w:rFonts w:ascii="Garamond" w:hAnsi="Garamond"/>
         </w:rPr>
@@ -4618,7 +4578,26 @@
     </w:p>
     <w:p>
       <w:pPr>
+        <w:tabs>
+          <w:tab w:val="left" w:pos="1985"/>
+        </w:tabs>
+        <w:autoSpaceDE w:val="0"/>
+        <w:autoSpaceDN w:val="0"/>
+        <w:adjustRightInd w:val="0"/>
+        <w:spacing w:after="0" w:line="240" w:lineRule="auto"/>
+        <w:contextualSpacing/>
+        <w:rPr>
+          <w:rFonts w:ascii="Garamond" w:hAnsi="Garamond" w:cs="Courier New"/>
+          <w:color w:val="000000"/>
+          <w:sz w:val="19"/>
+          <w:szCs w:val="19"/>
+        </w:rPr>
+      </w:pPr>
+    </w:p>
+    <w:p>
+      <w:pPr>
         <w:pStyle w:val="Titolo1"/>
+        <w:spacing w:after="120"/>
         <w:rPr>
           <w:rFonts w:ascii="Garamond" w:hAnsi="Garamond"/>
         </w:rPr>
@@ -4674,23 +4653,170 @@
         </w:rPr>
       </w:pPr>
       <w:r>
+        <w:rPr>
+          <w:rFonts w:ascii="Garamond" w:hAnsi="Garamond"/>
+        </w:rPr>
+        <w:t xml:space="preserve">Quando il superserver riceve una richiesta da parte di un client </w:t>
+      </w:r>
+      <w:proofErr w:type="spellStart"/>
+      <w:r>
+        <w:rPr>
+          <w:rFonts w:ascii="Garamond" w:hAnsi="Garamond"/>
+        </w:rPr>
+        <w:t>udp</w:t>
+      </w:r>
+      <w:proofErr w:type="spellEnd"/>
+      <w:r>
+        <w:rPr>
+          <w:rFonts w:ascii="Garamond" w:hAnsi="Garamond"/>
+        </w:rPr>
+        <w:t xml:space="preserve"> per un servizio </w:t>
+      </w:r>
+      <w:proofErr w:type="spellStart"/>
+      <w:r>
+        <w:rPr>
+          <w:rFonts w:ascii="Garamond" w:hAnsi="Garamond"/>
+        </w:rPr>
+        <w:t>udp</w:t>
+      </w:r>
+      <w:proofErr w:type="spellEnd"/>
+      <w:r>
+        <w:rPr>
+          <w:rFonts w:ascii="Garamond" w:hAnsi="Garamond"/>
+        </w:rPr>
+        <w:t xml:space="preserve"> in </w:t>
+      </w:r>
+      <w:proofErr w:type="spellStart"/>
+      <w:r>
+        <w:rPr>
+          <w:rFonts w:ascii="Garamond" w:hAnsi="Garamond"/>
+        </w:rPr>
+        <w:t>wait</w:t>
+      </w:r>
+      <w:proofErr w:type="spellEnd"/>
+      <w:r>
+        <w:rPr>
+          <w:rFonts w:ascii="Garamond" w:hAnsi="Garamond"/>
+        </w:rPr>
+        <w:t xml:space="preserve"> mode, esso si occupa di eseguire un </w:t>
+      </w:r>
+      <w:proofErr w:type="spellStart"/>
+      <w:r>
+        <w:rPr>
+          <w:rFonts w:ascii="Garamond" w:hAnsi="Garamond"/>
+        </w:rPr>
+        <w:t>udpServer</w:t>
+      </w:r>
+      <w:proofErr w:type="spellEnd"/>
+      <w:r>
+        <w:rPr>
+          <w:rFonts w:ascii="Garamond" w:hAnsi="Garamond"/>
+        </w:rPr>
+        <w:t xml:space="preserve"> per gestirne la richiesta. Nel momento in cui sopraggiunge un nuovo client a richiedere lo stesso servizio, il superserver non accetta richieste in quanto in </w:t>
+      </w:r>
+      <w:proofErr w:type="spellStart"/>
+      <w:r>
+        <w:rPr>
+          <w:rFonts w:ascii="Garamond" w:hAnsi="Garamond"/>
+        </w:rPr>
+        <w:t>wait</w:t>
+      </w:r>
+      <w:proofErr w:type="spellEnd"/>
+      <w:r>
+        <w:rPr>
+          <w:rFonts w:ascii="Garamond" w:hAnsi="Garamond"/>
+        </w:rPr>
+        <w:t xml:space="preserve"> mode, dunque non vengono eseguiti ulteriori server. Il server precedentemente attivato rimane attivo sempre sulla stessa porta, quindi risponde anche al nuovo client. </w:t>
+      </w:r>
+    </w:p>
+    <w:p>
+      <w:pPr>
+        <w:spacing w:after="0" w:line="240" w:lineRule="auto"/>
+        <w:rPr>
+          <w:rFonts w:ascii="Garamond" w:hAnsi="Garamond"/>
+        </w:rPr>
+      </w:pPr>
+    </w:p>
+    <w:p>
+      <w:pPr>
+        <w:spacing w:after="0" w:line="240" w:lineRule="auto"/>
         <w:rPr>
           <w:rFonts w:ascii="Garamond" w:hAnsi="Garamond"/>
           <w:noProof/>
           <w:lang w:eastAsia="it-IT"/>
         </w:rPr>
+      </w:pPr>
+      <w:r>
+        <w:rPr>
+          <w:rFonts w:ascii="Garamond" w:hAnsi="Garamond"/>
+        </w:rPr>
+        <w:t xml:space="preserve">Abbiamo effettuato con il client A la richiesta “Prova Client 1”, ottenendo l’allocazione di un processo server che risponde correttamente al messaggio e rimane in attesa di ulteriori messaggi. </w:t>
+      </w:r>
+      <w:proofErr w:type="gramStart"/>
+      <w:r>
+        <w:rPr>
+          <w:rFonts w:ascii="Garamond" w:hAnsi="Garamond"/>
+        </w:rPr>
+        <w:t>E’</w:t>
+      </w:r>
+      <w:proofErr w:type="gramEnd"/>
+      <w:r>
+        <w:rPr>
+          <w:rFonts w:ascii="Garamond" w:hAnsi="Garamond"/>
+        </w:rPr>
+        <w:t xml:space="preserve"> stato poi utilizzato un secondo client (B) per effettuare una seconda richiesta, “Prova Client 2”, al quale però il superserver, rispettando i vincoli della </w:t>
+      </w:r>
+      <w:proofErr w:type="spellStart"/>
+      <w:r>
+        <w:rPr>
+          <w:rFonts w:ascii="Garamond" w:hAnsi="Garamond"/>
+        </w:rPr>
+        <w:t>wait</w:t>
+      </w:r>
+      <w:proofErr w:type="spellEnd"/>
+      <w:r>
+        <w:rPr>
+          <w:rFonts w:ascii="Garamond" w:hAnsi="Garamond"/>
+        </w:rPr>
+        <w:t xml:space="preserve"> mode, non ha allocato alcun server. Il client B ha ottenuto ugualmente risposta in quanto il server dedicato ad A si è occupato di tale richiesta.</w:t>
+      </w:r>
+      <w:r>
+        <w:rPr>
+          <w:rFonts w:ascii="Garamond" w:hAnsi="Garamond"/>
+          <w:noProof/>
+          <w:lang w:eastAsia="it-IT"/>
+        </w:rPr>
+        <w:t xml:space="preserve"> </w:t>
+      </w:r>
+    </w:p>
+    <w:p>
+      <w:pPr>
+        <w:spacing w:after="0" w:line="240" w:lineRule="auto"/>
+        <w:rPr>
+          <w:rFonts w:ascii="Garamond" w:hAnsi="Garamond"/>
+          <w:noProof/>
+          <w:lang w:eastAsia="it-IT"/>
+        </w:rPr>
+      </w:pPr>
+    </w:p>
+    <w:p>
+      <w:pPr>
+        <w:spacing w:after="0" w:line="240" w:lineRule="auto"/>
+        <w:rPr>
+          <w:rFonts w:ascii="Garamond" w:hAnsi="Garamond"/>
+        </w:rPr>
+      </w:pPr>
+      <w:r>
+        <w:rPr>
+          <w:rFonts w:ascii="Garamond" w:hAnsi="Garamond"/>
+          <w:noProof/>
+          <w:lang w:eastAsia="it-IT"/>
+        </w:rPr>
+        <w:lastRenderedPageBreak/>
         <w:drawing>
-          <wp:anchor distT="0" distB="0" distL="114300" distR="114300" simplePos="0" relativeHeight="251659264" behindDoc="0" locked="0" layoutInCell="1" allowOverlap="1" wp14:anchorId="4D79CC43" wp14:editId="7CDF198D">
-            <wp:simplePos x="0" y="0"/>
-            <wp:positionH relativeFrom="margin">
-              <wp:align>right</wp:align>
-            </wp:positionH>
-            <wp:positionV relativeFrom="paragraph">
-              <wp:posOffset>385887</wp:posOffset>
-            </wp:positionV>
-            <wp:extent cx="6647180" cy="3641725"/>
-            <wp:effectExtent l="0" t="0" r="1270" b="0"/>
-            <wp:wrapSquare wrapText="bothSides"/>
+          <wp:inline distT="0" distB="0" distL="0" distR="0" wp14:anchorId="6029BD43" wp14:editId="50147B84">
+            <wp:extent cx="6645910" cy="3641029"/>
+            <wp:effectExtent l="0" t="0" r="2540" b="0"/>
             <wp:docPr id="13" name="Immagine 13"/>
             <wp:cNvGraphicFramePr>
               <a:graphicFrameLocks xmlns:a="http://schemas.openxmlformats.org/drawingml/2006/main" noChangeAspect="1"/>
@@ -4720,7 +4846,7 @@
                   <pic:spPr bwMode="auto">
                     <a:xfrm>
                       <a:off x="0" y="0"/>
-                      <a:ext cx="6647180" cy="3641725"/>
+                      <a:ext cx="6645910" cy="3641029"/>
                     </a:xfrm>
                     <a:prstGeom prst="rect">
                       <a:avLst/>
@@ -4733,14 +4859,73 @@
                 </pic:pic>
               </a:graphicData>
             </a:graphic>
-          </wp:anchor>
+          </wp:inline>
         </w:drawing>
       </w:r>
-      <w:r>
-        <w:rPr>
-          <w:rFonts w:ascii="Garamond" w:hAnsi="Garamond"/>
-        </w:rPr>
-        <w:t xml:space="preserve">Quando il superserver riceve una richiesta da parte di un client </w:t>
+    </w:p>
+    <w:p>
+      <w:pPr>
+        <w:pStyle w:val="Titolo1"/>
+        <w:spacing w:after="120"/>
+        <w:rPr>
+          <w:rFonts w:ascii="Garamond" w:hAnsi="Garamond"/>
+        </w:rPr>
+      </w:pPr>
+      <w:proofErr w:type="spellStart"/>
+      <w:r>
+        <w:rPr>
+          <w:rFonts w:ascii="Garamond" w:hAnsi="Garamond"/>
+        </w:rPr>
+        <w:t>udpServer</w:t>
+      </w:r>
+      <w:proofErr w:type="spellEnd"/>
+      <w:r>
+        <w:rPr>
+          <w:rFonts w:ascii="Garamond" w:hAnsi="Garamond"/>
+        </w:rPr>
+        <w:t xml:space="preserve"> </w:t>
+      </w:r>
+      <w:proofErr w:type="spellStart"/>
+      <w:r>
+        <w:rPr>
+          <w:rFonts w:ascii="Garamond" w:hAnsi="Garamond"/>
+        </w:rPr>
+        <w:t>behavior</w:t>
+      </w:r>
+      <w:proofErr w:type="spellEnd"/>
+      <w:r>
+        <w:rPr>
+          <w:rFonts w:ascii="Garamond" w:hAnsi="Garamond"/>
+        </w:rPr>
+        <w:t xml:space="preserve"> in no-</w:t>
+      </w:r>
+      <w:proofErr w:type="spellStart"/>
+      <w:r>
+        <w:rPr>
+          <w:rFonts w:ascii="Garamond" w:hAnsi="Garamond"/>
+        </w:rPr>
+        <w:t>wait</w:t>
+      </w:r>
+      <w:proofErr w:type="spellEnd"/>
+      <w:r>
+        <w:rPr>
+          <w:rFonts w:ascii="Garamond" w:hAnsi="Garamond"/>
+        </w:rPr>
+        <w:t xml:space="preserve"> mode</w:t>
+      </w:r>
+    </w:p>
+    <w:p>
+      <w:pPr>
+        <w:spacing w:after="0" w:line="240" w:lineRule="auto"/>
+        <w:rPr>
+          <w:rFonts w:ascii="Garamond" w:hAnsi="Garamond"/>
+        </w:rPr>
+      </w:pPr>
+      <w:r>
+        <w:rPr>
+          <w:rFonts w:ascii="Garamond" w:hAnsi="Garamond"/>
+        </w:rPr>
+        <w:t xml:space="preserve">Il server </w:t>
       </w:r>
       <w:proofErr w:type="spellStart"/>
       <w:r>
@@ -4754,7 +4939,35 @@
         <w:rPr>
           <w:rFonts w:ascii="Garamond" w:hAnsi="Garamond"/>
         </w:rPr>
-        <w:t xml:space="preserve"> per un servizio </w:t>
+        <w:t xml:space="preserve">, nel momento dell’invio di un messaggio, effettua una richiesta al superserver. Quest’ultimo genera un processo </w:t>
+      </w:r>
+      <w:proofErr w:type="spellStart"/>
+      <w:r>
+        <w:rPr>
+          <w:rFonts w:ascii="Garamond" w:hAnsi="Garamond"/>
+        </w:rPr>
+        <w:t>udpServer</w:t>
+      </w:r>
+      <w:proofErr w:type="spellEnd"/>
+      <w:r>
+        <w:rPr>
+          <w:rFonts w:ascii="Garamond" w:hAnsi="Garamond"/>
+        </w:rPr>
+        <w:t>, che si occuperà di rispondere alla richiesta del client. Siccome il servizio richiesto è di tipo no-</w:t>
+      </w:r>
+      <w:proofErr w:type="spellStart"/>
+      <w:r>
+        <w:rPr>
+          <w:rFonts w:ascii="Garamond" w:hAnsi="Garamond"/>
+        </w:rPr>
+        <w:t>wait</w:t>
+      </w:r>
+      <w:proofErr w:type="spellEnd"/>
+      <w:r>
+        <w:rPr>
+          <w:rFonts w:ascii="Garamond" w:hAnsi="Garamond"/>
+        </w:rPr>
+        <w:t xml:space="preserve">, il superserver non toglie mai l’ascolto sulla porta del servizio, creando così una situazione di “concorrenza” tra superserver e i server </w:t>
       </w:r>
       <w:proofErr w:type="spellStart"/>
       <w:r>
@@ -4768,21 +4981,7 @@
         <w:rPr>
           <w:rFonts w:ascii="Garamond" w:hAnsi="Garamond"/>
         </w:rPr>
-        <w:t xml:space="preserve"> in </w:t>
-      </w:r>
-      <w:proofErr w:type="spellStart"/>
-      <w:r>
-        <w:rPr>
-          <w:rFonts w:ascii="Garamond" w:hAnsi="Garamond"/>
-        </w:rPr>
-        <w:t>wait</w:t>
-      </w:r>
-      <w:proofErr w:type="spellEnd"/>
-      <w:r>
-        <w:rPr>
-          <w:rFonts w:ascii="Garamond" w:hAnsi="Garamond"/>
-        </w:rPr>
-        <w:t xml:space="preserve"> mode, esso si occupa di eseguire un </w:t>
+        <w:t xml:space="preserve"> precedentemente creati, siccome tutti sulla stessa porta. Infatti, quando si inviano dei messaggi da parte del client, non è possibile prevedere chi tra superserver e </w:t>
       </w:r>
       <w:proofErr w:type="spellStart"/>
       <w:r>
@@ -4796,81 +4995,8 @@
         <w:rPr>
           <w:rFonts w:ascii="Garamond" w:hAnsi="Garamond"/>
         </w:rPr>
-        <w:t xml:space="preserve"> per gestirne la richiesta. Nel momento in cui sopraggiunge un nuovo client a richiedere lo stesso servizio, il superserver non accetta richieste in quanto in </w:t>
-      </w:r>
-      <w:proofErr w:type="spellStart"/>
-      <w:r>
-        <w:rPr>
-          <w:rFonts w:ascii="Garamond" w:hAnsi="Garamond"/>
-        </w:rPr>
-        <w:t>wait</w:t>
-      </w:r>
-      <w:proofErr w:type="spellEnd"/>
-      <w:r>
-        <w:rPr>
-          <w:rFonts w:ascii="Garamond" w:hAnsi="Garamond"/>
-        </w:rPr>
-        <w:t xml:space="preserve"> mode, dunque non vengono eseguiti ulteriori server. Il server precedentemente attivato rimane attivo sempre sulla stessa porta, quindi risponde anche al nuovo client. </w:t>
-      </w:r>
-    </w:p>
-    <w:p>
-      <w:pPr>
-        <w:spacing w:after="0" w:line="240" w:lineRule="auto"/>
-        <w:rPr>
-          <w:rFonts w:ascii="Garamond" w:hAnsi="Garamond"/>
-        </w:rPr>
-      </w:pPr>
-    </w:p>
-    <w:p>
-      <w:pPr>
-        <w:spacing w:after="0" w:line="240" w:lineRule="auto"/>
-        <w:rPr>
-          <w:rFonts w:ascii="Garamond" w:hAnsi="Garamond"/>
-        </w:rPr>
-      </w:pPr>
-      <w:r>
-        <w:rPr>
-          <w:rFonts w:ascii="Garamond" w:hAnsi="Garamond"/>
-        </w:rPr>
-        <w:lastRenderedPageBreak/>
-        <w:t xml:space="preserve">Abbiamo effettuato con il client A la richiesta “Prova Client 1”, ottenendo l’allocazione di un processo server che risponde correttamente al messaggio e rimane in attesa di ulteriori messaggi. </w:t>
-      </w:r>
-      <w:proofErr w:type="gramStart"/>
-      <w:r>
-        <w:rPr>
-          <w:rFonts w:ascii="Garamond" w:hAnsi="Garamond"/>
-        </w:rPr>
-        <w:t>E’</w:t>
-      </w:r>
-      <w:proofErr w:type="gramEnd"/>
-      <w:r>
-        <w:rPr>
-          <w:rFonts w:ascii="Garamond" w:hAnsi="Garamond"/>
-        </w:rPr>
-        <w:t xml:space="preserve"> stato poi utilizzato un secondo client (B) per effettuare una seconda richiesta, “Prova Client 2”, al quale però il superserver, rispettando i vincoli della </w:t>
-      </w:r>
-      <w:proofErr w:type="spellStart"/>
-      <w:r>
-        <w:rPr>
-          <w:rFonts w:ascii="Garamond" w:hAnsi="Garamond"/>
-        </w:rPr>
-        <w:t>wait</w:t>
-      </w:r>
-      <w:proofErr w:type="spellEnd"/>
-      <w:r>
-        <w:rPr>
-          <w:rFonts w:ascii="Garamond" w:hAnsi="Garamond"/>
-        </w:rPr>
-        <w:t xml:space="preserve"> mode, non ha allocato alcun server. Il client B ha ottenuto ugualmente risposta in quanto il server dedicato ad A si è occupato di tale richiesta.</w:t>
-      </w:r>
-    </w:p>
-    <w:p>
-      <w:pPr>
-        <w:pStyle w:val="Titolo1"/>
-        <w:rPr>
-          <w:rFonts w:ascii="Garamond" w:hAnsi="Garamond"/>
-        </w:rPr>
-      </w:pPr>
+        <w:t xml:space="preserve"> risponderà alla nostra richiesta, infatti nello screen riportato, si è cercato di evidenziare questo fenomeno: se il messaggio viene ricevuto prima dal superserver, viene aggiunto un nuovo server sulla stessa service-port, che poi risponde alla richiesta; se invece il messaggio viene ricevuto prima da </w:t>
+      </w:r>
       <w:proofErr w:type="spellStart"/>
       <w:r>
         <w:rPr>
@@ -4883,132 +5009,6 @@
         <w:rPr>
           <w:rFonts w:ascii="Garamond" w:hAnsi="Garamond"/>
         </w:rPr>
-        <w:t xml:space="preserve"> </w:t>
-      </w:r>
-      <w:proofErr w:type="spellStart"/>
-      <w:r>
-        <w:rPr>
-          <w:rFonts w:ascii="Garamond" w:hAnsi="Garamond"/>
-        </w:rPr>
-        <w:t>behavior</w:t>
-      </w:r>
-      <w:proofErr w:type="spellEnd"/>
-      <w:r>
-        <w:rPr>
-          <w:rFonts w:ascii="Garamond" w:hAnsi="Garamond"/>
-        </w:rPr>
-        <w:t xml:space="preserve"> in no-</w:t>
-      </w:r>
-      <w:proofErr w:type="spellStart"/>
-      <w:r>
-        <w:rPr>
-          <w:rFonts w:ascii="Garamond" w:hAnsi="Garamond"/>
-        </w:rPr>
-        <w:t>wait</w:t>
-      </w:r>
-      <w:proofErr w:type="spellEnd"/>
-      <w:r>
-        <w:rPr>
-          <w:rFonts w:ascii="Garamond" w:hAnsi="Garamond"/>
-        </w:rPr>
-        <w:t xml:space="preserve"> mode</w:t>
-      </w:r>
-    </w:p>
-    <w:p>
-      <w:pPr>
-        <w:spacing w:after="0" w:line="240" w:lineRule="auto"/>
-        <w:rPr>
-          <w:rFonts w:ascii="Garamond" w:hAnsi="Garamond"/>
-        </w:rPr>
-      </w:pPr>
-      <w:r>
-        <w:rPr>
-          <w:rFonts w:ascii="Garamond" w:hAnsi="Garamond"/>
-        </w:rPr>
-        <w:t xml:space="preserve">Il server </w:t>
-      </w:r>
-      <w:proofErr w:type="spellStart"/>
-      <w:r>
-        <w:rPr>
-          <w:rFonts w:ascii="Garamond" w:hAnsi="Garamond"/>
-        </w:rPr>
-        <w:t>udp</w:t>
-      </w:r>
-      <w:proofErr w:type="spellEnd"/>
-      <w:r>
-        <w:rPr>
-          <w:rFonts w:ascii="Garamond" w:hAnsi="Garamond"/>
-        </w:rPr>
-        <w:t xml:space="preserve">, nel momento dell’invio di un messaggio, effettua una richiesta al superserver. Quest’ultimo genera un processo </w:t>
-      </w:r>
-      <w:proofErr w:type="spellStart"/>
-      <w:r>
-        <w:rPr>
-          <w:rFonts w:ascii="Garamond" w:hAnsi="Garamond"/>
-        </w:rPr>
-        <w:t>udpServer</w:t>
-      </w:r>
-      <w:proofErr w:type="spellEnd"/>
-      <w:r>
-        <w:rPr>
-          <w:rFonts w:ascii="Garamond" w:hAnsi="Garamond"/>
-        </w:rPr>
-        <w:t>, che si occuperà di rispondere alla richiesta del client. Siccome il servizio richiesto è di tipo no-</w:t>
-      </w:r>
-      <w:proofErr w:type="spellStart"/>
-      <w:r>
-        <w:rPr>
-          <w:rFonts w:ascii="Garamond" w:hAnsi="Garamond"/>
-        </w:rPr>
-        <w:t>wait</w:t>
-      </w:r>
-      <w:proofErr w:type="spellEnd"/>
-      <w:r>
-        <w:rPr>
-          <w:rFonts w:ascii="Garamond" w:hAnsi="Garamond"/>
-        </w:rPr>
-        <w:t xml:space="preserve">, il superserver non toglie mai l’ascolto sulla porta del servizio, creando così una situazione di “concorrenza” tra superserver e i server </w:t>
-      </w:r>
-      <w:proofErr w:type="spellStart"/>
-      <w:r>
-        <w:rPr>
-          <w:rFonts w:ascii="Garamond" w:hAnsi="Garamond"/>
-        </w:rPr>
-        <w:t>udp</w:t>
-      </w:r>
-      <w:proofErr w:type="spellEnd"/>
-      <w:r>
-        <w:rPr>
-          <w:rFonts w:ascii="Garamond" w:hAnsi="Garamond"/>
-        </w:rPr>
-        <w:t xml:space="preserve"> precedentemente creati, siccome tutti sulla stessa porta. Infatti, quando si inviano dei messaggi da parte del client, non è possibile prevedere chi tra superserver e </w:t>
-      </w:r>
-      <w:proofErr w:type="spellStart"/>
-      <w:r>
-        <w:rPr>
-          <w:rFonts w:ascii="Garamond" w:hAnsi="Garamond"/>
-        </w:rPr>
-        <w:t>udpServer</w:t>
-      </w:r>
-      <w:proofErr w:type="spellEnd"/>
-      <w:r>
-        <w:rPr>
-          <w:rFonts w:ascii="Garamond" w:hAnsi="Garamond"/>
-        </w:rPr>
-        <w:t xml:space="preserve"> risponderà alla nostra richiesta, infatti nello screen riportato, si è cercato di evidenziare questo fenomeno: se il messaggio viene ricevuto prima dal superserver, viene aggiunto un nuovo server sulla stessa service-port, che poi risponde alla richiesta; se invece il messaggio viene ricevuto prima da </w:t>
-      </w:r>
-      <w:proofErr w:type="spellStart"/>
-      <w:r>
-        <w:rPr>
-          <w:rFonts w:ascii="Garamond" w:hAnsi="Garamond"/>
-        </w:rPr>
-        <w:t>udpServer</w:t>
-      </w:r>
-      <w:proofErr w:type="spellEnd"/>
-      <w:r>
-        <w:rPr>
-          <w:rFonts w:ascii="Garamond" w:hAnsi="Garamond"/>
-        </w:rPr>
         <w:t>, quest’ultimo risponde direttamente al client.</w:t>
       </w:r>
     </w:p>
@@ -5019,15 +5019,93 @@
           <w:rFonts w:ascii="Garamond" w:hAnsi="Garamond"/>
         </w:rPr>
       </w:pPr>
-      <w:r>
+    </w:p>
+    <w:p>
+      <w:pPr>
+        <w:spacing w:after="0" w:line="240" w:lineRule="auto"/>
         <w:rPr>
           <w:rFonts w:ascii="Garamond" w:hAnsi="Garamond"/>
           <w:noProof/>
           <w:lang w:eastAsia="it-IT"/>
         </w:rPr>
+      </w:pPr>
+      <w:r>
+        <w:rPr>
+          <w:rFonts w:ascii="Garamond" w:hAnsi="Garamond"/>
+        </w:rPr>
+        <w:t xml:space="preserve">Per evidenziare meglio questo fenomeno, è stata inserita una </w:t>
+      </w:r>
+      <w:proofErr w:type="spellStart"/>
+      <w:proofErr w:type="gramStart"/>
+      <w:r>
+        <w:rPr>
+          <w:rFonts w:ascii="Garamond" w:hAnsi="Garamond"/>
+          <w:i/>
+          <w:iCs/>
+        </w:rPr>
+        <w:t>usleep</w:t>
+      </w:r>
+      <w:proofErr w:type="spellEnd"/>
+      <w:r>
+        <w:rPr>
+          <w:rFonts w:ascii="Garamond" w:hAnsi="Garamond"/>
+          <w:i/>
+          <w:iCs/>
+        </w:rPr>
+        <w:t>(</w:t>
+      </w:r>
+      <w:proofErr w:type="gramEnd"/>
+      <w:r>
+        <w:rPr>
+          <w:rFonts w:ascii="Garamond" w:hAnsi="Garamond"/>
+          <w:i/>
+          <w:iCs/>
+        </w:rPr>
+        <w:t>)</w:t>
+      </w:r>
+      <w:r>
+        <w:rPr>
+          <w:rFonts w:ascii="Garamond" w:hAnsi="Garamond"/>
+        </w:rPr>
+        <w:t xml:space="preserve"> al processo padre subito prima di tornare alla select, la quale permette di effettuare una attesa in micro-secondi, dei quali ne abbiamo inseriti 5. Tale scelta è stata valutata perché altrimenti non sarebbe stato possibile controllare il flusso di pacchetti inviati dal client.</w:t>
+      </w:r>
+      <w:r>
+        <w:rPr>
+          <w:rFonts w:ascii="Garamond" w:hAnsi="Garamond"/>
+          <w:noProof/>
+          <w:lang w:eastAsia="it-IT"/>
+        </w:rPr>
+        <w:t xml:space="preserve"> </w:t>
+      </w:r>
+    </w:p>
+    <w:p>
+      <w:pPr>
+        <w:spacing w:after="0" w:line="240" w:lineRule="auto"/>
+        <w:rPr>
+          <w:rFonts w:ascii="Garamond" w:hAnsi="Garamond"/>
+          <w:noProof/>
+          <w:lang w:eastAsia="it-IT"/>
+        </w:rPr>
+      </w:pPr>
+    </w:p>
+    <w:p>
+      <w:pPr>
+        <w:spacing w:after="0" w:line="240" w:lineRule="auto"/>
+        <w:rPr>
+          <w:rFonts w:ascii="Garamond" w:hAnsi="Garamond"/>
+          <w:noProof/>
+          <w:lang w:eastAsia="it-IT"/>
+        </w:rPr>
+      </w:pPr>
+      <w:r>
+        <w:rPr>
+          <w:rFonts w:ascii="Garamond" w:hAnsi="Garamond"/>
+          <w:noProof/>
+          <w:lang w:eastAsia="it-IT"/>
+        </w:rPr>
         <w:drawing>
-          <wp:inline distT="0" distB="0" distL="0" distR="0" wp14:anchorId="44729FFB" wp14:editId="02CAE7FE">
-            <wp:extent cx="6645910" cy="3569288"/>
+          <wp:inline distT="0" distB="0" distL="0" distR="0" wp14:anchorId="2CD63ABB" wp14:editId="67235E6C">
+            <wp:extent cx="6645910" cy="3568700"/>
             <wp:effectExtent l="0" t="0" r="2540" b="0"/>
             <wp:docPr id="14" name="Immagine 14"/>
             <wp:cNvGraphicFramePr>
@@ -5058,7 +5136,7 @@
                   <pic:spPr bwMode="auto">
                     <a:xfrm>
                       <a:off x="0" y="0"/>
-                      <a:ext cx="6645910" cy="3569288"/>
+                      <a:ext cx="6645910" cy="3568700"/>
                     </a:xfrm>
                     <a:prstGeom prst="rect">
                       <a:avLst/>
@@ -5077,64 +5155,18 @@
     </w:p>
     <w:p>
       <w:pPr>
-        <w:spacing w:after="0" w:line="240" w:lineRule="auto"/>
-        <w:rPr>
-          <w:rFonts w:ascii="Garamond" w:hAnsi="Garamond"/>
-        </w:rPr>
-      </w:pPr>
-      <w:r>
-        <w:rPr>
-          <w:rFonts w:ascii="Garamond" w:hAnsi="Garamond"/>
-        </w:rPr>
-        <w:t xml:space="preserve">Per evidenziare meglio questo fenomeno, è stata inserita una </w:t>
-      </w:r>
-      <w:proofErr w:type="spellStart"/>
-      <w:proofErr w:type="gramStart"/>
-      <w:r>
-        <w:rPr>
-          <w:rFonts w:ascii="Garamond" w:hAnsi="Garamond"/>
-          <w:i/>
-          <w:iCs/>
-        </w:rPr>
-        <w:t>usleep</w:t>
-      </w:r>
-      <w:proofErr w:type="spellEnd"/>
-      <w:r>
-        <w:rPr>
-          <w:rFonts w:ascii="Garamond" w:hAnsi="Garamond"/>
-          <w:i/>
-          <w:iCs/>
-        </w:rPr>
-        <w:t>(</w:t>
-      </w:r>
-      <w:proofErr w:type="gramEnd"/>
-      <w:r>
-        <w:rPr>
-          <w:rFonts w:ascii="Garamond" w:hAnsi="Garamond"/>
-          <w:i/>
-          <w:iCs/>
-        </w:rPr>
-        <w:t>)</w:t>
-      </w:r>
-      <w:r>
-        <w:rPr>
-          <w:rFonts w:ascii="Garamond" w:hAnsi="Garamond"/>
-        </w:rPr>
-        <w:t xml:space="preserve"> al processo padre subito prima di tornare alla select, la quale permette di effettuare una attesa in micro-secondi, dei quali ne abbiamo inseriti 5. Tale scelta è stata valutata perché altrimenti non sarebbe stato possibile controllare il flusso di pacchetti inviati dal client.</w:t>
-      </w:r>
-    </w:p>
-    <w:p>
-      <w:pPr>
         <w:pStyle w:val="Titolo1"/>
-        <w:rPr>
-          <w:rFonts w:ascii="Garamond" w:hAnsi="Garamond"/>
-        </w:rPr>
-      </w:pPr>
-      <w:proofErr w:type="spellStart"/>
-      <w:r>
-        <w:rPr>
-          <w:rFonts w:ascii="Garamond" w:hAnsi="Garamond"/>
-        </w:rPr>
+        <w:spacing w:after="120"/>
+        <w:rPr>
+          <w:rFonts w:ascii="Garamond" w:hAnsi="Garamond"/>
+        </w:rPr>
+      </w:pPr>
+      <w:proofErr w:type="spellStart"/>
+      <w:r>
+        <w:rPr>
+          <w:rFonts w:ascii="Garamond" w:hAnsi="Garamond"/>
+        </w:rPr>
+        <w:lastRenderedPageBreak/>
         <w:t>tcpServer</w:t>
       </w:r>
       <w:proofErr w:type="spellEnd"/>
@@ -5242,7 +5274,6 @@
           <w:noProof/>
           <w:lang w:eastAsia="it-IT"/>
         </w:rPr>
-        <w:lastRenderedPageBreak/>
         <w:drawing>
           <wp:inline distT="0" distB="0" distL="0" distR="0" wp14:anchorId="6049F953" wp14:editId="6C9AFBB8">
             <wp:extent cx="6645910" cy="3552825"/>
@@ -5300,6 +5331,14 @@
           <w:rFonts w:ascii="Garamond" w:hAnsi="Garamond"/>
         </w:rPr>
       </w:pPr>
+    </w:p>
+    <w:p>
+      <w:pPr>
+        <w:spacing w:after="0" w:line="240" w:lineRule="auto"/>
+        <w:rPr>
+          <w:rFonts w:ascii="Garamond" w:hAnsi="Garamond"/>
+        </w:rPr>
+      </w:pPr>
       <w:r>
         <w:rPr>
           <w:rFonts w:ascii="Garamond" w:hAnsi="Garamond"/>
@@ -5326,6 +5365,14 @@
         </w:rPr>
         <w:t xml:space="preserve"> server con il secondo client che era in attesa di una risposta dal server da prima.</w:t>
       </w:r>
+    </w:p>
+    <w:p>
+      <w:pPr>
+        <w:spacing w:after="0" w:line="240" w:lineRule="auto"/>
+        <w:rPr>
+          <w:rFonts w:ascii="Garamond" w:hAnsi="Garamond"/>
+        </w:rPr>
+      </w:pPr>
     </w:p>
     <w:p>
       <w:pPr>
@@ -5392,16 +5439,28 @@
     </w:p>
     <w:p>
       <w:pPr>
+        <w:spacing w:after="0" w:line="240" w:lineRule="auto"/>
+        <w:rPr>
+          <w:rFonts w:ascii="Garamond" w:hAnsi="Garamond"/>
+        </w:rPr>
+      </w:pPr>
+      <w:bookmarkStart w:id="0" w:name="_GoBack"/>
+      <w:bookmarkEnd w:id="0"/>
+    </w:p>
+    <w:p>
+      <w:pPr>
         <w:pStyle w:val="Titolo1"/>
-        <w:rPr>
-          <w:rFonts w:ascii="Garamond" w:hAnsi="Garamond"/>
-        </w:rPr>
-      </w:pPr>
-      <w:proofErr w:type="spellStart"/>
-      <w:r>
-        <w:rPr>
-          <w:rFonts w:ascii="Garamond" w:hAnsi="Garamond"/>
-        </w:rPr>
+        <w:spacing w:after="120"/>
+        <w:rPr>
+          <w:rFonts w:ascii="Garamond" w:hAnsi="Garamond"/>
+        </w:rPr>
+      </w:pPr>
+      <w:proofErr w:type="spellStart"/>
+      <w:r>
+        <w:rPr>
+          <w:rFonts w:ascii="Garamond" w:hAnsi="Garamond"/>
+        </w:rPr>
+        <w:lastRenderedPageBreak/>
         <w:t>tcpServer</w:t>
       </w:r>
       <w:proofErr w:type="spellEnd"/>
@@ -5481,7 +5540,6 @@
           <w:noProof/>
           <w:lang w:eastAsia="it-IT"/>
         </w:rPr>
-        <w:lastRenderedPageBreak/>
         <w:drawing>
           <wp:inline distT="0" distB="0" distL="0" distR="0" wp14:anchorId="22AE4035" wp14:editId="38E73A50">
             <wp:extent cx="6647180" cy="3562350"/>
@@ -5551,7 +5609,7 @@
 </file>
 
 <file path=word/numbering.xml><?xml version="1.0" encoding="utf-8"?>
-<w:numbering xmlns:wpc="http://schemas.microsoft.com/office/word/2010/wordprocessingCanvas" xmlns:cx="http://schemas.microsoft.com/office/drawing/2014/chartex" xmlns:cx1="http://schemas.microsoft.com/office/drawing/2015/9/8/chartex" xmlns:mc="http://schemas.openxmlformats.org/markup-compatibility/2006" xmlns:o="urn:schemas-microsoft-com:office:office" xmlns:r="http://schemas.openxmlformats.org/officeDocument/2006/relationships" xmlns:m="http://schemas.openxmlformats.org/officeDocument/2006/math" xmlns:v="urn:schemas-microsoft-com:vml" xmlns:wp14="http://schemas.microsoft.com/office/word/2010/wordprocessingDrawing" xmlns:wp="http://schemas.openxmlformats.org/drawingml/2006/wordprocessingDrawing" xmlns:w10="urn:schemas-microsoft-com:office:word" xmlns:w="http://schemas.openxmlformats.org/wordprocessingml/2006/main" xmlns:w14="http://schemas.microsoft.com/office/word/2010/wordml" xmlns:w15="http://schemas.microsoft.com/office/word/2012/wordml" xmlns:w16se="http://schemas.microsoft.com/office/word/2015/wordml/symex" xmlns:wpg="http://schemas.microsoft.com/office/word/2010/wordprocessingGroup" xmlns:wpi="http://schemas.microsoft.com/office/word/2010/wordprocessingInk" xmlns:wne="http://schemas.microsoft.com/office/word/2006/wordml" xmlns:wps="http://schemas.microsoft.com/office/word/2010/wordprocessingShape" mc:Ignorable="w14 w15 w16se wp14">
+<w:numbering xmlns:wpc="http://schemas.microsoft.com/office/word/2010/wordprocessingCanvas" xmlns:cx="http://schemas.microsoft.com/office/drawing/2014/chartex" xmlns:cx1="http://schemas.microsoft.com/office/drawing/2015/9/8/chartex" xmlns:cx2="http://schemas.microsoft.com/office/drawing/2015/10/21/chartex" xmlns:cx3="http://schemas.microsoft.com/office/drawing/2016/5/9/chartex" xmlns:cx4="http://schemas.microsoft.com/office/drawing/2016/5/10/chartex" xmlns:cx5="http://schemas.microsoft.com/office/drawing/2016/5/11/chartex" xmlns:cx6="http://schemas.microsoft.com/office/drawing/2016/5/12/chartex" xmlns:cx7="http://schemas.microsoft.com/office/drawing/2016/5/13/chartex" xmlns:cx8="http://schemas.microsoft.com/office/drawing/2016/5/14/chartex" xmlns:mc="http://schemas.openxmlformats.org/markup-compatibility/2006" xmlns:aink="http://schemas.microsoft.com/office/drawing/2016/ink" xmlns:am3d="http://schemas.microsoft.com/office/drawing/2017/model3d" xmlns:o="urn:schemas-microsoft-com:office:office" xmlns:r="http://schemas.openxmlformats.org/officeDocument/2006/relationships" xmlns:m="http://schemas.openxmlformats.org/officeDocument/2006/math" xmlns:v="urn:schemas-microsoft-com:vml" xmlns:wp14="http://schemas.microsoft.com/office/word/2010/wordprocessingDrawing" xmlns:wp="http://schemas.openxmlformats.org/drawingml/2006/wordprocessingDrawing" xmlns:w10="urn:schemas-microsoft-com:office:word" xmlns:w="http://schemas.openxmlformats.org/wordprocessingml/2006/main" xmlns:w14="http://schemas.microsoft.com/office/word/2010/wordml" xmlns:w15="http://schemas.microsoft.com/office/word/2012/wordml" xmlns:w16cid="http://schemas.microsoft.com/office/word/2016/wordml/cid" xmlns:w16se="http://schemas.microsoft.com/office/word/2015/wordml/symex" xmlns:wpg="http://schemas.microsoft.com/office/word/2010/wordprocessingGroup" xmlns:wpi="http://schemas.microsoft.com/office/word/2010/wordprocessingInk" xmlns:wne="http://schemas.microsoft.com/office/word/2006/wordml" xmlns:wps="http://schemas.microsoft.com/office/word/2010/wordprocessingShape" mc:Ignorable="w14 w15 w16se w16cid wp14">
   <w:abstractNum w:abstractNumId="0" w15:restartNumberingAfterBreak="0">
     <w:nsid w:val="078A7673"/>
     <w:multiLevelType w:val="hybridMultilevel"/>
@@ -6797,7 +6855,7 @@
 </file>
 
 <file path=word/styles.xml><?xml version="1.0" encoding="utf-8"?>
-<w:styles xmlns:mc="http://schemas.openxmlformats.org/markup-compatibility/2006" xmlns:r="http://schemas.openxmlformats.org/officeDocument/2006/relationships" xmlns:w="http://schemas.openxmlformats.org/wordprocessingml/2006/main" xmlns:w14="http://schemas.microsoft.com/office/word/2010/wordml" xmlns:w15="http://schemas.microsoft.com/office/word/2012/wordml" xmlns:w16se="http://schemas.microsoft.com/office/word/2015/wordml/symex" mc:Ignorable="w14 w15 w16se">
+<w:styles xmlns:mc="http://schemas.openxmlformats.org/markup-compatibility/2006" xmlns:r="http://schemas.openxmlformats.org/officeDocument/2006/relationships" xmlns:w="http://schemas.openxmlformats.org/wordprocessingml/2006/main" xmlns:w14="http://schemas.microsoft.com/office/word/2010/wordml" xmlns:w15="http://schemas.microsoft.com/office/word/2012/wordml" xmlns:w16cid="http://schemas.microsoft.com/office/word/2016/wordml/cid" xmlns:w16se="http://schemas.microsoft.com/office/word/2015/wordml/symex" mc:Ignorable="w14 w15 w16se w16cid">
   <w:docDefaults>
     <w:rPrDefault>
       <w:rPr>
@@ -6813,7 +6871,7 @@
       </w:pPr>
     </w:pPrDefault>
   </w:docDefaults>
-  <w:latentStyles w:defLockedState="0" w:defUIPriority="99" w:defSemiHidden="0" w:defUnhideWhenUsed="0" w:defQFormat="0" w:count="371">
+  <w:latentStyles w:defLockedState="0" w:defUIPriority="99" w:defSemiHidden="0" w:defUnhideWhenUsed="0" w:defQFormat="0" w:count="376">
     <w:lsdException w:name="Normal" w:uiPriority="0" w:qFormat="1"/>
     <w:lsdException w:name="heading 1" w:uiPriority="9" w:qFormat="1"/>
     <w:lsdException w:name="heading 2" w:semiHidden="1" w:uiPriority="9" w:unhideWhenUsed="1" w:qFormat="1"/>
@@ -6919,7 +6977,6 @@
     <w:lsdException w:name="HTML Sample" w:semiHidden="1" w:unhideWhenUsed="1"/>
     <w:lsdException w:name="HTML Typewriter" w:semiHidden="1" w:unhideWhenUsed="1"/>
     <w:lsdException w:name="HTML Variable" w:semiHidden="1" w:unhideWhenUsed="1"/>
-    <w:lsdException w:name="Normal Table" w:semiHidden="1" w:unhideWhenUsed="1"/>
     <w:lsdException w:name="annotation subject" w:semiHidden="1" w:unhideWhenUsed="1"/>
     <w:lsdException w:name="No List" w:semiHidden="1" w:unhideWhenUsed="1"/>
     <w:lsdException w:name="Outline List 1" w:semiHidden="1" w:unhideWhenUsed="1"/>
@@ -6962,11 +7019,8 @@
     <w:lsdException w:name="Table Contemporary" w:semiHidden="1" w:unhideWhenUsed="1"/>
     <w:lsdException w:name="Table Elegant" w:semiHidden="1" w:unhideWhenUsed="1"/>
     <w:lsdException w:name="Table Professional" w:semiHidden="1" w:unhideWhenUsed="1"/>
-    <w:lsdException w:name="Table Subtle 1" w:semiHidden="1" w:unhideWhenUsed="1"/>
     <w:lsdException w:name="Table Subtle 2" w:semiHidden="1" w:unhideWhenUsed="1"/>
     <w:lsdException w:name="Table Web 1" w:semiHidden="1" w:unhideWhenUsed="1"/>
-    <w:lsdException w:name="Table Web 2" w:semiHidden="1" w:unhideWhenUsed="1"/>
-    <w:lsdException w:name="Table Web 3" w:semiHidden="1" w:unhideWhenUsed="1"/>
     <w:lsdException w:name="Balloon Text" w:semiHidden="1" w:unhideWhenUsed="1"/>
     <w:lsdException w:name="Table Grid" w:uiPriority="39"/>
     <w:lsdException w:name="Table Theme" w:semiHidden="1" w:unhideWhenUsed="1"/>
@@ -7185,6 +7239,11 @@
     <w:lsdException w:name="List Table 5 Dark Accent 6" w:uiPriority="50"/>
     <w:lsdException w:name="List Table 6 Colorful Accent 6" w:uiPriority="51"/>
     <w:lsdException w:name="List Table 7 Colorful Accent 6" w:uiPriority="52"/>
+    <w:lsdException w:name="Mention" w:semiHidden="1" w:unhideWhenUsed="1"/>
+    <w:lsdException w:name="Smart Hyperlink" w:semiHidden="1" w:unhideWhenUsed="1"/>
+    <w:lsdException w:name="Hashtag" w:semiHidden="1" w:unhideWhenUsed="1"/>
+    <w:lsdException w:name="Unresolved Mention" w:semiHidden="1" w:unhideWhenUsed="1"/>
+    <w:lsdException w:name="Smart Link" w:semiHidden="1" w:unhideWhenUsed="1"/>
   </w:latentStyles>
   <w:style w:type="paragraph" w:default="1" w:styleId="Normale">
     <w:name w:val="Normal"/>

</xml_diff>